<commit_message>
word docs are weird here but I wanted this to be connected to the data. Maybe I should migrate to a text file...
</commit_message>
<xml_diff>
--- a/Data/Nisqually/Thoughts while sorting through Nisqually salmon data from Craig.docx
+++ b/Data/Nisqually/Thoughts while sorting through Nisqually salmon data from Craig.docx
@@ -53,13 +53,25 @@
       </w:r>
       <w:proofErr w:type="spellEnd"/>
       <w:r>
-        <w:t xml:space="preserve"> data is arrival at RM 13, which Craig estimates is 1 week above the gauntlet. He estimates early to mid-July is a good starting point for when they enter the gauntlet. He also estimates that they likely spent less time in the gauntlet than GR because they’re brighter. Since he estimates 1-3 weeks for GR, so I think maybe 1 week is a good starting point.</w:t>
+        <w:t xml:space="preserve"> data is arrival at RM 13, which Craig estimates is 1 week above the gauntlet. He estimates early to mid-July is a good starting point for when they enter the gauntlet. </w:t>
+      </w:r>
+      <w:r>
+        <w:t xml:space="preserve">I just shifted the whole distribution earlier by a week to cover this. </w:t>
+      </w:r>
+      <w:r>
+        <w:t>He also estimates that they likely spent less time in the gauntlet than GR because they’re brighter. Since he estimates 1-3 weeks for GR, so I think maybe 1 week is a good starting point.</w:t>
       </w:r>
       <w:r>
         <w:t xml:space="preserve"> </w:t>
       </w:r>
       <w:r>
-        <w:t xml:space="preserve">This is not a nice normal distribution. Right skewed, might make sense to just use a uniform distribution with distinct on/off dates? </w:t>
+        <w:t>This is not a nice normal distribution. Right skewed, might make sense to just use a uniform distribution with distinct on/off dates?</w:t>
+      </w:r>
+      <w:r>
+        <w:t xml:space="preserve"> Or just a poorly fitting normal.</w:t>
+      </w:r>
+      <w:r>
+        <w:t xml:space="preserve"> </w:t>
       </w:r>
       <w:r>
         <w:t>Mostly seal predation, gauntlet is delta and estuary.</w:t>

</xml_diff>

<commit_message>
updates from chatting with Craig
</commit_message>
<xml_diff>
--- a/Data/Nisqually/Thoughts while sorting through Nisqually salmon data from Craig.docx
+++ b/Data/Nisqually/Thoughts while sorting through Nisqually salmon data from Craig.docx
@@ -19,15 +19,7 @@
     <w:p/>
     <w:p>
       <w:r>
-        <w:t xml:space="preserve">Data from three fisheries provided: Green River Chinook, </w:t>
-      </w:r>
-      <w:proofErr w:type="spellStart"/>
-      <w:r>
-        <w:t>LocNis</w:t>
-      </w:r>
-      <w:proofErr w:type="spellEnd"/>
-      <w:r>
-        <w:t xml:space="preserve"> Chinook, and Winter Chum</w:t>
+        <w:t>Data from three fisheries provided: Green River Chinook, LocNis Chinook, and Winter Chum</w:t>
       </w:r>
     </w:p>
     <w:p>
@@ -37,7 +29,6 @@
           <w:bCs/>
         </w:rPr>
       </w:pPr>
-      <w:proofErr w:type="spellStart"/>
       <w:r>
         <w:rPr>
           <w:b/>
@@ -45,16 +36,10 @@
         </w:rPr>
         <w:t>LocNis</w:t>
       </w:r>
-      <w:proofErr w:type="spellEnd"/>
     </w:p>
     <w:p>
-      <w:proofErr w:type="spellStart"/>
-      <w:r>
-        <w:t>LocNis</w:t>
-      </w:r>
-      <w:proofErr w:type="spellEnd"/>
-      <w:r>
-        <w:t xml:space="preserve"> data is arrival at RM 13, which Craig estimates is 1 week above the gauntlet. </w:t>
+      <w:r>
+        <w:t xml:space="preserve">LocNis data is arrival at RM 13, which Craig estimates is 1 week above the gauntlet. </w:t>
       </w:r>
       <w:r>
         <w:t>I’m interpreting the weekly % as the proportion of the run that is at RM 13 in that week</w:t>
@@ -63,10 +48,7 @@
         <w:t xml:space="preserve"> (total present, not number arriving)</w:t>
       </w:r>
       <w:r>
-        <w:t>.</w:t>
-      </w:r>
-      <w:r>
-        <w:t xml:space="preserve"> </w:t>
+        <w:t xml:space="preserve">. </w:t>
       </w:r>
       <w:r>
         <w:t xml:space="preserve">I’m assuming that all days within that management week are identical and have the same abundance as the overall weekly proportion. </w:t>
@@ -102,13 +84,7 @@
         <w:t>guess for what was happening before fishing opened.</w:t>
       </w:r>
       <w:r>
-        <w:t xml:space="preserve"> RM 13 is 1 week above the gauntlet so </w:t>
-      </w:r>
-      <w:r>
-        <w:t>I shifted the whole distribution 1 week earlier to cover their travel time from the gauntlet.</w:t>
-      </w:r>
-      <w:r>
-        <w:t xml:space="preserve"> </w:t>
+        <w:t xml:space="preserve"> RM 13 is 1 week above the gauntlet so I shifted the whole distribution 1 week earlier to cover their travel time from the gauntlet. </w:t>
       </w:r>
       <w:r>
         <w:t>So,</w:t>
@@ -194,7 +170,6 @@
                 <w14:ligatures w14:val="none"/>
               </w:rPr>
             </w:pPr>
-            <w:proofErr w:type="spellStart"/>
             <w:r>
               <w:rPr>
                 <w:rFonts w:ascii="Calibri" w:eastAsia="Times New Roman" w:hAnsi="Calibri" w:cs="Calibri"/>
@@ -204,34 +179,32 @@
               </w:rPr>
               <w:t>wk</w:t>
             </w:r>
-            <w:proofErr w:type="spellEnd"/>
-          </w:p>
-        </w:tc>
-        <w:tc>
-          <w:tcPr>
-            <w:tcW w:w="960" w:type="dxa"/>
-            <w:tcBorders>
-              <w:top w:val="nil"/>
-              <w:left w:val="nil"/>
-              <w:bottom w:val="nil"/>
-              <w:right w:val="nil"/>
-            </w:tcBorders>
-            <w:shd w:val="clear" w:color="auto" w:fill="auto"/>
-            <w:noWrap/>
-            <w:vAlign w:val="bottom"/>
-            <w:hideMark/>
-          </w:tcPr>
-          <w:p>
-            <w:pPr>
-              <w:spacing w:after="0" w:line="240" w:lineRule="auto"/>
-              <w:rPr>
-                <w:rFonts w:ascii="Calibri" w:eastAsia="Times New Roman" w:hAnsi="Calibri" w:cs="Calibri"/>
-                <w:color w:val="000000"/>
-                <w:kern w:val="0"/>
-                <w14:ligatures w14:val="none"/>
-              </w:rPr>
-            </w:pPr>
-            <w:proofErr w:type="spellStart"/>
+          </w:p>
+        </w:tc>
+        <w:tc>
+          <w:tcPr>
+            <w:tcW w:w="960" w:type="dxa"/>
+            <w:tcBorders>
+              <w:top w:val="nil"/>
+              <w:left w:val="nil"/>
+              <w:bottom w:val="nil"/>
+              <w:right w:val="nil"/>
+            </w:tcBorders>
+            <w:shd w:val="clear" w:color="auto" w:fill="auto"/>
+            <w:noWrap/>
+            <w:vAlign w:val="bottom"/>
+            <w:hideMark/>
+          </w:tcPr>
+          <w:p>
+            <w:pPr>
+              <w:spacing w:after="0" w:line="240" w:lineRule="auto"/>
+              <w:rPr>
+                <w:rFonts w:ascii="Calibri" w:eastAsia="Times New Roman" w:hAnsi="Calibri" w:cs="Calibri"/>
+                <w:color w:val="000000"/>
+                <w:kern w:val="0"/>
+                <w14:ligatures w14:val="none"/>
+              </w:rPr>
+            </w:pPr>
             <w:r>
               <w:rPr>
                 <w:rFonts w:ascii="Calibri" w:eastAsia="Times New Roman" w:hAnsi="Calibri" w:cs="Calibri"/>
@@ -241,7 +214,6 @@
               </w:rPr>
               <w:t>ish</w:t>
             </w:r>
-            <w:proofErr w:type="spellEnd"/>
           </w:p>
         </w:tc>
         <w:tc>
@@ -3884,7 +3856,6 @@
                 <w14:ligatures w14:val="none"/>
               </w:rPr>
             </w:pPr>
-            <w:proofErr w:type="spellStart"/>
             <w:r>
               <w:rPr>
                 <w:rFonts w:ascii="Calibri" w:eastAsia="Times New Roman" w:hAnsi="Calibri" w:cs="Calibri"/>
@@ -3894,34 +3865,32 @@
               </w:rPr>
               <w:t>wk</w:t>
             </w:r>
-            <w:proofErr w:type="spellEnd"/>
-          </w:p>
-        </w:tc>
-        <w:tc>
-          <w:tcPr>
-            <w:tcW w:w="960" w:type="dxa"/>
-            <w:tcBorders>
-              <w:top w:val="nil"/>
-              <w:left w:val="nil"/>
-              <w:bottom w:val="nil"/>
-              <w:right w:val="nil"/>
-            </w:tcBorders>
-            <w:shd w:val="clear" w:color="auto" w:fill="auto"/>
-            <w:noWrap/>
-            <w:vAlign w:val="bottom"/>
-            <w:hideMark/>
-          </w:tcPr>
-          <w:p>
-            <w:pPr>
-              <w:spacing w:after="0" w:line="240" w:lineRule="auto"/>
-              <w:rPr>
-                <w:rFonts w:ascii="Calibri" w:eastAsia="Times New Roman" w:hAnsi="Calibri" w:cs="Calibri"/>
-                <w:color w:val="000000"/>
-                <w:kern w:val="0"/>
-                <w14:ligatures w14:val="none"/>
-              </w:rPr>
-            </w:pPr>
-            <w:proofErr w:type="spellStart"/>
+          </w:p>
+        </w:tc>
+        <w:tc>
+          <w:tcPr>
+            <w:tcW w:w="960" w:type="dxa"/>
+            <w:tcBorders>
+              <w:top w:val="nil"/>
+              <w:left w:val="nil"/>
+              <w:bottom w:val="nil"/>
+              <w:right w:val="nil"/>
+            </w:tcBorders>
+            <w:shd w:val="clear" w:color="auto" w:fill="auto"/>
+            <w:noWrap/>
+            <w:vAlign w:val="bottom"/>
+            <w:hideMark/>
+          </w:tcPr>
+          <w:p>
+            <w:pPr>
+              <w:spacing w:after="0" w:line="240" w:lineRule="auto"/>
+              <w:rPr>
+                <w:rFonts w:ascii="Calibri" w:eastAsia="Times New Roman" w:hAnsi="Calibri" w:cs="Calibri"/>
+                <w:color w:val="000000"/>
+                <w:kern w:val="0"/>
+                <w14:ligatures w14:val="none"/>
+              </w:rPr>
+            </w:pPr>
             <w:r>
               <w:rPr>
                 <w:rFonts w:ascii="Calibri" w:eastAsia="Times New Roman" w:hAnsi="Calibri" w:cs="Calibri"/>
@@ -3931,7 +3900,6 @@
               </w:rPr>
               <w:t>ish</w:t>
             </w:r>
-            <w:proofErr w:type="spellEnd"/>
           </w:p>
         </w:tc>
         <w:tc>
@@ -6579,19 +6547,8 @@
                 <w:kern w:val="0"/>
                 <w14:ligatures w14:val="none"/>
               </w:rPr>
-              <w:t xml:space="preserve">man. </w:t>
-            </w:r>
-            <w:proofErr w:type="spellStart"/>
-            <w:r>
-              <w:rPr>
-                <w:rFonts w:ascii="Calibri" w:eastAsia="Times New Roman" w:hAnsi="Calibri" w:cs="Calibri"/>
-                <w:color w:val="000000"/>
-                <w:kern w:val="0"/>
-                <w14:ligatures w14:val="none"/>
-              </w:rPr>
-              <w:t>wk</w:t>
-            </w:r>
-            <w:proofErr w:type="spellEnd"/>
+              <w:t>man. wk</w:t>
+            </w:r>
           </w:p>
         </w:tc>
         <w:tc>
@@ -6619,7 +6576,6 @@
                 <w14:ligatures w14:val="none"/>
               </w:rPr>
             </w:pPr>
-            <w:proofErr w:type="spellStart"/>
             <w:r>
               <w:rPr>
                 <w:rFonts w:ascii="Calibri" w:eastAsia="Times New Roman" w:hAnsi="Calibri" w:cs="Calibri"/>
@@ -6629,7 +6585,6 @@
               </w:rPr>
               <w:t>ish</w:t>
             </w:r>
-            <w:proofErr w:type="spellEnd"/>
           </w:p>
         </w:tc>
         <w:tc>
@@ -6664,27 +6619,7 @@
                 <w:kern w:val="0"/>
                 <w14:ligatures w14:val="none"/>
               </w:rPr>
-              <w:t xml:space="preserve">chum timing </w:t>
-            </w:r>
-            <w:proofErr w:type="spellStart"/>
-            <w:r>
-              <w:rPr>
-                <w:rFonts w:ascii="Calibri" w:eastAsia="Times New Roman" w:hAnsi="Calibri" w:cs="Calibri"/>
-                <w:color w:val="000000"/>
-                <w:kern w:val="0"/>
-                <w14:ligatures w14:val="none"/>
-              </w:rPr>
-              <w:t>guantlet</w:t>
-            </w:r>
-            <w:proofErr w:type="spellEnd"/>
-            <w:r>
-              <w:rPr>
-                <w:rFonts w:ascii="Calibri" w:eastAsia="Times New Roman" w:hAnsi="Calibri" w:cs="Calibri"/>
-                <w:color w:val="000000"/>
-                <w:kern w:val="0"/>
-                <w14:ligatures w14:val="none"/>
-              </w:rPr>
-              <w:t xml:space="preserve"> based on recent catch data</w:t>
+              <w:t>chum timing guantlet based on recent catch data</w:t>
             </w:r>
           </w:p>
         </w:tc>
@@ -6713,25 +6648,14 @@
                 <w14:ligatures w14:val="none"/>
               </w:rPr>
             </w:pPr>
-            <w:proofErr w:type="spellStart"/>
-            <w:r>
-              <w:rPr>
-                <w:rFonts w:ascii="Calibri" w:eastAsia="Times New Roman" w:hAnsi="Calibri" w:cs="Calibri"/>
-                <w:color w:val="000000"/>
-                <w:kern w:val="0"/>
-                <w14:ligatures w14:val="none"/>
-              </w:rPr>
-              <w:t>est</w:t>
-            </w:r>
-            <w:proofErr w:type="spellEnd"/>
-            <w:r>
-              <w:rPr>
-                <w:rFonts w:ascii="Calibri" w:eastAsia="Times New Roman" w:hAnsi="Calibri" w:cs="Calibri"/>
-                <w:color w:val="000000"/>
-                <w:kern w:val="0"/>
-                <w14:ligatures w14:val="none"/>
-              </w:rPr>
-              <w:t xml:space="preserve"> (* 27k)</w:t>
+            <w:r>
+              <w:rPr>
+                <w:rFonts w:ascii="Calibri" w:eastAsia="Times New Roman" w:hAnsi="Calibri" w:cs="Calibri"/>
+                <w:color w:val="000000"/>
+                <w:kern w:val="0"/>
+                <w14:ligatures w14:val="none"/>
+              </w:rPr>
+              <w:t>est (* 27k)</w:t>
             </w:r>
           </w:p>
         </w:tc>
@@ -8327,7 +8251,10 @@
     </w:p>
     <w:p>
       <w:r>
-        <w:t>Residence time: ?</w:t>
+        <w:t xml:space="preserve">Residence time: </w:t>
+      </w:r>
+      <w:r>
+        <w:t>1-3 week in normal gauntlet, 1 week while trying to spawn in the gauntlet.</w:t>
       </w:r>
     </w:p>
     <w:p>
@@ -8345,7 +8272,114 @@
         <w:t>Run size: 2,000-62,000, average 27,000</w:t>
       </w:r>
     </w:p>
-    <w:p/>
+    <w:p>
+      <w:r>
+        <w:t>------</w:t>
+      </w:r>
+    </w:p>
+    <w:p>
+      <w:r>
+        <w:t>Response from Craig Aug 6</w:t>
+      </w:r>
+      <w:r>
+        <w:rPr>
+          <w:vertAlign w:val="superscript"/>
+        </w:rPr>
+        <w:t>th</w:t>
+      </w:r>
+      <w:r>
+        <w:t>:</w:t>
+      </w:r>
+    </w:p>
+    <w:p>
+      <w:pPr>
+        <w:rPr>
+          <w:i/>
+          <w:iCs/>
+        </w:rPr>
+      </w:pPr>
+      <w:r>
+        <w:rPr>
+          <w:i/>
+          <w:iCs/>
+        </w:rPr>
+        <w:t>I do think the chum is complicated because the timing info is from our fishery and the gauntlet encompasses a greater geographic area on both ends of the migration (mouth RM 0- spawning RM 26+ tribs) than our fishery (RM 0.5 to RM 6).</w:t>
+      </w:r>
+    </w:p>
+    <w:p>
+      <w:pPr>
+        <w:rPr>
+          <w:i/>
+          <w:iCs/>
+        </w:rPr>
+      </w:pPr>
+      <w:r>
+        <w:rPr>
+          <w:i/>
+          <w:iCs/>
+        </w:rPr>
+        <w:t>I think that 1-3 weeks is reasonable for time spent within the “normal gauntlet” and another week for the “spawning ground gauntlet”. I am not really sure how to separate these. Maybe create two guantlets? The lower gauntlet Rm 0 – Rm 3 with residence time of 1-3 weeks with higher predation and an upper RM 3- Rm 26 (residence 1 week) with a lower predation but different impacts due to selection off the spawning grounds?</w:t>
+      </w:r>
+    </w:p>
+    <w:p>
+      <w:pPr>
+        <w:rPr>
+          <w:i/>
+          <w:iCs/>
+        </w:rPr>
+      </w:pPr>
+      <w:r>
+        <w:rPr>
+          <w:i/>
+          <w:iCs/>
+        </w:rPr>
+        <w:lastRenderedPageBreak/>
+        <w:t>4 weeks for entry to successful spawning.</w:t>
+      </w:r>
+    </w:p>
+    <w:p>
+      <w:r>
+        <w:t>My response:</w:t>
+      </w:r>
+    </w:p>
+    <w:p>
+      <w:r>
+        <w:t>I agree that Chum is complicated. I'm tempted to run a separate model for them than for the two Chinook runs so we can play around with different gauntlet processes. I realize there is some temporal overlap between LocNis and Chum though so that may not make a ton of sense. </w:t>
+      </w:r>
+    </w:p>
+    <w:p>
+      <w:r>
+        <w:t>If we run with the 2 gauntlets idea, would I be right in characterizing them as:</w:t>
+      </w:r>
+    </w:p>
+    <w:p>
+      <w:r>
+        <w:t>Gauntlet 1 (mouth - RM 3) high predation, seals and sea lions, residence of 14 days on average.</w:t>
+      </w:r>
+    </w:p>
+    <w:p>
+      <w:r>
+        <w:t>Gauntlet 2 (RM 3 - 26) low predation, mostly (all?) sea lions, residence of 7 days until spawning success.</w:t>
+      </w:r>
+    </w:p>
+    <w:p>
+      <w:r>
+        <w:t>I would put them sequentially, so fish that "escape" gauntlet 1 would then get passed on to gauntlet 2. Fish that "escape" gauntlet 2 get to spawn successfully. This assumes that no spawning is happening in gauntlet 1 though, which may not be true? Are they spawning before RM 3? </w:t>
+      </w:r>
+    </w:p>
+    <w:p>
+      <w:r>
+        <w:t>If they are, I think it would be easy enough to subset the ones that "escape" gauntlet 1 so that some proportion spawned successfully and the ones left over still have to face gauntlet 2. In that case we would need to estimate what proportion of spawning happens below RM3 but you may have data for that from redd surveys?</w:t>
+      </w:r>
+    </w:p>
+    <w:p>
+      <w:r>
+        <w:t>-----</w:t>
+      </w:r>
+      <w:r>
+        <w:t>-</w:t>
+      </w:r>
+    </w:p>
     <w:p/>
     <w:sectPr>
       <w:pgSz w:w="12240" w:h="15840"/>
@@ -8761,7 +8795,6 @@
   <w:style w:type="character" w:default="1" w:styleId="DefaultParagraphFont">
     <w:name w:val="Default Paragraph Font"/>
     <w:uiPriority w:val="1"/>
-    <w:semiHidden/>
     <w:unhideWhenUsed/>
   </w:style>
   <w:style w:type="table" w:default="1" w:styleId="TableNormal">

</xml_diff>

<commit_message>
updated plots with correct overall run counts
</commit_message>
<xml_diff>
--- a/Data/Nisqually/Thoughts while sorting through Nisqually salmon data from Craig.docx
+++ b/Data/Nisqually/Thoughts while sorting through Nisqually salmon data from Craig.docx
@@ -19,7 +19,15 @@
     <w:p/>
     <w:p>
       <w:r>
-        <w:t>Data from three fisheries provided: Green River Chinook, LocNis Chinook, and Winter Chum</w:t>
+        <w:t xml:space="preserve">Data from three fisheries provided: Green River Chinook, </w:t>
+      </w:r>
+      <w:proofErr w:type="spellStart"/>
+      <w:r>
+        <w:t>LocNis</w:t>
+      </w:r>
+      <w:proofErr w:type="spellEnd"/>
+      <w:r>
+        <w:t xml:space="preserve"> Chinook, and Winter Chum</w:t>
       </w:r>
     </w:p>
     <w:p>
@@ -29,6 +37,7 @@
           <w:bCs/>
         </w:rPr>
       </w:pPr>
+      <w:proofErr w:type="spellStart"/>
       <w:r>
         <w:rPr>
           <w:b/>
@@ -36,10 +45,16 @@
         </w:rPr>
         <w:t>LocNis</w:t>
       </w:r>
+      <w:proofErr w:type="spellEnd"/>
     </w:p>
     <w:p>
-      <w:r>
-        <w:t xml:space="preserve">LocNis data is arrival at RM 13, which Craig estimates is 1 week above the gauntlet. </w:t>
+      <w:proofErr w:type="spellStart"/>
+      <w:r>
+        <w:t>LocNis</w:t>
+      </w:r>
+      <w:proofErr w:type="spellEnd"/>
+      <w:r>
+        <w:t xml:space="preserve"> data is arrival at RM 13, which Craig estimates is 1 week above the gauntlet. </w:t>
       </w:r>
       <w:r>
         <w:t>I’m interpreting the weekly % as the proportion of the run that is at RM 13 in that week</w:t>
@@ -170,6 +185,7 @@
                 <w14:ligatures w14:val="none"/>
               </w:rPr>
             </w:pPr>
+            <w:proofErr w:type="spellStart"/>
             <w:r>
               <w:rPr>
                 <w:rFonts w:ascii="Calibri" w:eastAsia="Times New Roman" w:hAnsi="Calibri" w:cs="Calibri"/>
@@ -179,32 +195,34 @@
               </w:rPr>
               <w:t>wk</w:t>
             </w:r>
-          </w:p>
-        </w:tc>
-        <w:tc>
-          <w:tcPr>
-            <w:tcW w:w="960" w:type="dxa"/>
-            <w:tcBorders>
-              <w:top w:val="nil"/>
-              <w:left w:val="nil"/>
-              <w:bottom w:val="nil"/>
-              <w:right w:val="nil"/>
-            </w:tcBorders>
-            <w:shd w:val="clear" w:color="auto" w:fill="auto"/>
-            <w:noWrap/>
-            <w:vAlign w:val="bottom"/>
-            <w:hideMark/>
-          </w:tcPr>
-          <w:p>
-            <w:pPr>
-              <w:spacing w:after="0" w:line="240" w:lineRule="auto"/>
-              <w:rPr>
-                <w:rFonts w:ascii="Calibri" w:eastAsia="Times New Roman" w:hAnsi="Calibri" w:cs="Calibri"/>
-                <w:color w:val="000000"/>
-                <w:kern w:val="0"/>
-                <w14:ligatures w14:val="none"/>
-              </w:rPr>
-            </w:pPr>
+            <w:proofErr w:type="spellEnd"/>
+          </w:p>
+        </w:tc>
+        <w:tc>
+          <w:tcPr>
+            <w:tcW w:w="960" w:type="dxa"/>
+            <w:tcBorders>
+              <w:top w:val="nil"/>
+              <w:left w:val="nil"/>
+              <w:bottom w:val="nil"/>
+              <w:right w:val="nil"/>
+            </w:tcBorders>
+            <w:shd w:val="clear" w:color="auto" w:fill="auto"/>
+            <w:noWrap/>
+            <w:vAlign w:val="bottom"/>
+            <w:hideMark/>
+          </w:tcPr>
+          <w:p>
+            <w:pPr>
+              <w:spacing w:after="0" w:line="240" w:lineRule="auto"/>
+              <w:rPr>
+                <w:rFonts w:ascii="Calibri" w:eastAsia="Times New Roman" w:hAnsi="Calibri" w:cs="Calibri"/>
+                <w:color w:val="000000"/>
+                <w:kern w:val="0"/>
+                <w14:ligatures w14:val="none"/>
+              </w:rPr>
+            </w:pPr>
+            <w:proofErr w:type="spellStart"/>
             <w:r>
               <w:rPr>
                 <w:rFonts w:ascii="Calibri" w:eastAsia="Times New Roman" w:hAnsi="Calibri" w:cs="Calibri"/>
@@ -214,6 +232,7 @@
               </w:rPr>
               <w:t>ish</w:t>
             </w:r>
+            <w:proofErr w:type="spellEnd"/>
           </w:p>
         </w:tc>
         <w:tc>
@@ -3691,10 +3710,10 @@
           <w:noProof/>
         </w:rPr>
         <w:drawing>
-          <wp:inline distT="0" distB="0" distL="0" distR="0" wp14:anchorId="6D4E7153" wp14:editId="53590A4F">
-            <wp:extent cx="5989256" cy="4581525"/>
-            <wp:effectExtent l="0" t="0" r="0" b="0"/>
-            <wp:docPr id="2113220249" name="Picture 1"/>
+          <wp:inline distT="0" distB="0" distL="0" distR="0" wp14:anchorId="79C1A47E" wp14:editId="11B45D42">
+            <wp:extent cx="5943600" cy="4546600"/>
+            <wp:effectExtent l="0" t="0" r="0" b="6350"/>
+            <wp:docPr id="1220369021" name="Picture 3"/>
             <wp:cNvGraphicFramePr>
               <a:graphicFrameLocks xmlns:a="http://schemas.openxmlformats.org/drawingml/2006/main" noChangeAspect="1"/>
             </wp:cNvGraphicFramePr>
@@ -3702,7 +3721,7 @@
               <a:graphicData uri="http://schemas.openxmlformats.org/drawingml/2006/picture">
                 <pic:pic xmlns:pic="http://schemas.openxmlformats.org/drawingml/2006/picture">
                   <pic:nvPicPr>
-                    <pic:cNvPr id="2113220249" name="Picture 2113220249"/>
+                    <pic:cNvPr id="1220369021" name="Picture 1220369021"/>
                     <pic:cNvPicPr/>
                   </pic:nvPicPr>
                   <pic:blipFill>
@@ -3720,7 +3739,7 @@
                   <pic:spPr>
                     <a:xfrm>
                       <a:off x="0" y="0"/>
-                      <a:ext cx="6005309" cy="4593805"/>
+                      <a:ext cx="5943600" cy="4546600"/>
                     </a:xfrm>
                     <a:prstGeom prst="rect">
                       <a:avLst/>
@@ -3856,6 +3875,7 @@
                 <w14:ligatures w14:val="none"/>
               </w:rPr>
             </w:pPr>
+            <w:proofErr w:type="spellStart"/>
             <w:r>
               <w:rPr>
                 <w:rFonts w:ascii="Calibri" w:eastAsia="Times New Roman" w:hAnsi="Calibri" w:cs="Calibri"/>
@@ -3865,32 +3885,34 @@
               </w:rPr>
               <w:t>wk</w:t>
             </w:r>
-          </w:p>
-        </w:tc>
-        <w:tc>
-          <w:tcPr>
-            <w:tcW w:w="960" w:type="dxa"/>
-            <w:tcBorders>
-              <w:top w:val="nil"/>
-              <w:left w:val="nil"/>
-              <w:bottom w:val="nil"/>
-              <w:right w:val="nil"/>
-            </w:tcBorders>
-            <w:shd w:val="clear" w:color="auto" w:fill="auto"/>
-            <w:noWrap/>
-            <w:vAlign w:val="bottom"/>
-            <w:hideMark/>
-          </w:tcPr>
-          <w:p>
-            <w:pPr>
-              <w:spacing w:after="0" w:line="240" w:lineRule="auto"/>
-              <w:rPr>
-                <w:rFonts w:ascii="Calibri" w:eastAsia="Times New Roman" w:hAnsi="Calibri" w:cs="Calibri"/>
-                <w:color w:val="000000"/>
-                <w:kern w:val="0"/>
-                <w14:ligatures w14:val="none"/>
-              </w:rPr>
-            </w:pPr>
+            <w:proofErr w:type="spellEnd"/>
+          </w:p>
+        </w:tc>
+        <w:tc>
+          <w:tcPr>
+            <w:tcW w:w="960" w:type="dxa"/>
+            <w:tcBorders>
+              <w:top w:val="nil"/>
+              <w:left w:val="nil"/>
+              <w:bottom w:val="nil"/>
+              <w:right w:val="nil"/>
+            </w:tcBorders>
+            <w:shd w:val="clear" w:color="auto" w:fill="auto"/>
+            <w:noWrap/>
+            <w:vAlign w:val="bottom"/>
+            <w:hideMark/>
+          </w:tcPr>
+          <w:p>
+            <w:pPr>
+              <w:spacing w:after="0" w:line="240" w:lineRule="auto"/>
+              <w:rPr>
+                <w:rFonts w:ascii="Calibri" w:eastAsia="Times New Roman" w:hAnsi="Calibri" w:cs="Calibri"/>
+                <w:color w:val="000000"/>
+                <w:kern w:val="0"/>
+                <w14:ligatures w14:val="none"/>
+              </w:rPr>
+            </w:pPr>
+            <w:proofErr w:type="spellStart"/>
             <w:r>
               <w:rPr>
                 <w:rFonts w:ascii="Calibri" w:eastAsia="Times New Roman" w:hAnsi="Calibri" w:cs="Calibri"/>
@@ -3900,6 +3922,7 @@
               </w:rPr>
               <w:t>ish</w:t>
             </w:r>
+            <w:proofErr w:type="spellEnd"/>
           </w:p>
         </w:tc>
         <w:tc>
@@ -6380,10 +6403,10 @@
           <w:noProof/>
         </w:rPr>
         <w:drawing>
-          <wp:inline distT="0" distB="0" distL="0" distR="0" wp14:anchorId="0E85DB2A" wp14:editId="5720BB9D">
-            <wp:extent cx="5934075" cy="4539314"/>
-            <wp:effectExtent l="0" t="0" r="0" b="0"/>
-            <wp:docPr id="1414723526" name="Picture 2"/>
+          <wp:inline distT="0" distB="0" distL="0" distR="0" wp14:anchorId="5D54B805" wp14:editId="3DF57312">
+            <wp:extent cx="5943600" cy="4546600"/>
+            <wp:effectExtent l="0" t="0" r="0" b="6350"/>
+            <wp:docPr id="974649783" name="Picture 2"/>
             <wp:cNvGraphicFramePr>
               <a:graphicFrameLocks xmlns:a="http://schemas.openxmlformats.org/drawingml/2006/main" noChangeAspect="1"/>
             </wp:cNvGraphicFramePr>
@@ -6391,7 +6414,7 @@
               <a:graphicData uri="http://schemas.openxmlformats.org/drawingml/2006/picture">
                 <pic:pic xmlns:pic="http://schemas.openxmlformats.org/drawingml/2006/picture">
                   <pic:nvPicPr>
-                    <pic:cNvPr id="1414723526" name="Picture 1414723526"/>
+                    <pic:cNvPr id="974649783" name="Picture 974649783"/>
                     <pic:cNvPicPr/>
                   </pic:nvPicPr>
                   <pic:blipFill>
@@ -6409,7 +6432,7 @@
                   <pic:spPr>
                     <a:xfrm>
                       <a:off x="0" y="0"/>
-                      <a:ext cx="5946698" cy="4548970"/>
+                      <a:ext cx="5943600" cy="4546600"/>
                     </a:xfrm>
                     <a:prstGeom prst="rect">
                       <a:avLst/>
@@ -6547,8 +6570,19 @@
                 <w:kern w:val="0"/>
                 <w14:ligatures w14:val="none"/>
               </w:rPr>
-              <w:t>man. wk</w:t>
-            </w:r>
+              <w:t xml:space="preserve">man. </w:t>
+            </w:r>
+            <w:proofErr w:type="spellStart"/>
+            <w:r>
+              <w:rPr>
+                <w:rFonts w:ascii="Calibri" w:eastAsia="Times New Roman" w:hAnsi="Calibri" w:cs="Calibri"/>
+                <w:color w:val="000000"/>
+                <w:kern w:val="0"/>
+                <w14:ligatures w14:val="none"/>
+              </w:rPr>
+              <w:t>wk</w:t>
+            </w:r>
+            <w:proofErr w:type="spellEnd"/>
           </w:p>
         </w:tc>
         <w:tc>
@@ -6576,6 +6610,7 @@
                 <w14:ligatures w14:val="none"/>
               </w:rPr>
             </w:pPr>
+            <w:proofErr w:type="spellStart"/>
             <w:r>
               <w:rPr>
                 <w:rFonts w:ascii="Calibri" w:eastAsia="Times New Roman" w:hAnsi="Calibri" w:cs="Calibri"/>
@@ -6585,6 +6620,7 @@
               </w:rPr>
               <w:t>ish</w:t>
             </w:r>
+            <w:proofErr w:type="spellEnd"/>
           </w:p>
         </w:tc>
         <w:tc>
@@ -6619,7 +6655,27 @@
                 <w:kern w:val="0"/>
                 <w14:ligatures w14:val="none"/>
               </w:rPr>
-              <w:t>chum timing guantlet based on recent catch data</w:t>
+              <w:t xml:space="preserve">chum timing </w:t>
+            </w:r>
+            <w:proofErr w:type="spellStart"/>
+            <w:r>
+              <w:rPr>
+                <w:rFonts w:ascii="Calibri" w:eastAsia="Times New Roman" w:hAnsi="Calibri" w:cs="Calibri"/>
+                <w:color w:val="000000"/>
+                <w:kern w:val="0"/>
+                <w14:ligatures w14:val="none"/>
+              </w:rPr>
+              <w:t>guantlet</w:t>
+            </w:r>
+            <w:proofErr w:type="spellEnd"/>
+            <w:r>
+              <w:rPr>
+                <w:rFonts w:ascii="Calibri" w:eastAsia="Times New Roman" w:hAnsi="Calibri" w:cs="Calibri"/>
+                <w:color w:val="000000"/>
+                <w:kern w:val="0"/>
+                <w14:ligatures w14:val="none"/>
+              </w:rPr>
+              <w:t xml:space="preserve"> based on recent catch data</w:t>
             </w:r>
           </w:p>
         </w:tc>
@@ -6648,14 +6704,25 @@
                 <w14:ligatures w14:val="none"/>
               </w:rPr>
             </w:pPr>
-            <w:r>
-              <w:rPr>
-                <w:rFonts w:ascii="Calibri" w:eastAsia="Times New Roman" w:hAnsi="Calibri" w:cs="Calibri"/>
-                <w:color w:val="000000"/>
-                <w:kern w:val="0"/>
-                <w14:ligatures w14:val="none"/>
-              </w:rPr>
-              <w:t>est (* 27k)</w:t>
+            <w:proofErr w:type="spellStart"/>
+            <w:r>
+              <w:rPr>
+                <w:rFonts w:ascii="Calibri" w:eastAsia="Times New Roman" w:hAnsi="Calibri" w:cs="Calibri"/>
+                <w:color w:val="000000"/>
+                <w:kern w:val="0"/>
+                <w14:ligatures w14:val="none"/>
+              </w:rPr>
+              <w:t>est</w:t>
+            </w:r>
+            <w:proofErr w:type="spellEnd"/>
+            <w:r>
+              <w:rPr>
+                <w:rFonts w:ascii="Calibri" w:eastAsia="Times New Roman" w:hAnsi="Calibri" w:cs="Calibri"/>
+                <w:color w:val="000000"/>
+                <w:kern w:val="0"/>
+                <w14:ligatures w14:val="none"/>
+              </w:rPr>
+              <w:t xml:space="preserve"> (* 27k)</w:t>
             </w:r>
           </w:p>
         </w:tc>
@@ -8207,10 +8274,10 @@
         </w:rPr>
         <w:lastRenderedPageBreak/>
         <w:drawing>
-          <wp:inline distT="0" distB="0" distL="0" distR="0" wp14:anchorId="46CBB550" wp14:editId="1DC688F8">
-            <wp:extent cx="6086475" cy="4655893"/>
+          <wp:inline distT="0" distB="0" distL="0" distR="0" wp14:anchorId="538CAEB5" wp14:editId="26B8453D">
+            <wp:extent cx="5495026" cy="4200525"/>
             <wp:effectExtent l="0" t="0" r="0" b="0"/>
-            <wp:docPr id="728954844" name="Picture 3"/>
+            <wp:docPr id="1212157168" name="Picture 1"/>
             <wp:cNvGraphicFramePr>
               <a:graphicFrameLocks xmlns:a="http://schemas.openxmlformats.org/drawingml/2006/main" noChangeAspect="1"/>
             </wp:cNvGraphicFramePr>
@@ -8218,8 +8285,10 @@
               <a:graphicData uri="http://schemas.openxmlformats.org/drawingml/2006/picture">
                 <pic:pic xmlns:pic="http://schemas.openxmlformats.org/drawingml/2006/picture">
                   <pic:nvPicPr>
-                    <pic:cNvPr id="728954844" name="Picture 728954844"/>
-                    <pic:cNvPicPr/>
+                    <pic:cNvPr id="0" name="Picture 1"/>
+                    <pic:cNvPicPr>
+                      <a:picLocks noChangeAspect="1" noChangeArrowheads="1"/>
+                    </pic:cNvPicPr>
                   </pic:nvPicPr>
                   <pic:blipFill>
                     <a:blip r:embed="rId6">
@@ -8229,18 +8298,23 @@
                         </a:ext>
                       </a:extLst>
                     </a:blip>
+                    <a:srcRect/>
                     <a:stretch>
                       <a:fillRect/>
                     </a:stretch>
                   </pic:blipFill>
-                  <pic:spPr>
+                  <pic:spPr bwMode="auto">
                     <a:xfrm>
                       <a:off x="0" y="0"/>
-                      <a:ext cx="6100609" cy="4666705"/>
+                      <a:ext cx="5496789" cy="4201873"/>
                     </a:xfrm>
                     <a:prstGeom prst="rect">
                       <a:avLst/>
                     </a:prstGeom>
+                    <a:noFill/>
+                    <a:ln>
+                      <a:noFill/>
+                    </a:ln>
                   </pic:spPr>
                 </pic:pic>
               </a:graphicData>
@@ -8303,7 +8377,23 @@
           <w:i/>
           <w:iCs/>
         </w:rPr>
-        <w:t>I do think the chum is complicated because the timing info is from our fishery and the gauntlet encompasses a greater geographic area on both ends of the migration (mouth RM 0- spawning RM 26+ tribs) than our fishery (RM 0.5 to RM 6).</w:t>
+        <w:t xml:space="preserve">I do think the chum is complicated because the timing info is from our fishery and the gauntlet encompasses a greater geographic area on both ends of the migration (mouth RM 0- spawning RM 26+ </w:t>
+      </w:r>
+      <w:proofErr w:type="spellStart"/>
+      <w:r>
+        <w:rPr>
+          <w:i/>
+          <w:iCs/>
+        </w:rPr>
+        <w:t>tribs</w:t>
+      </w:r>
+      <w:proofErr w:type="spellEnd"/>
+      <w:r>
+        <w:rPr>
+          <w:i/>
+          <w:iCs/>
+        </w:rPr>
+        <w:t>) than our fishery (RM 0.5 to RM 6).</w:t>
       </w:r>
     </w:p>
     <w:p>
@@ -8318,7 +8408,23 @@
           <w:i/>
           <w:iCs/>
         </w:rPr>
-        <w:t>I think that 1-3 weeks is reasonable for time spent within the “normal gauntlet” and another week for the “spawning ground gauntlet”. I am not really sure how to separate these. Maybe create two guantlets? The lower gauntlet Rm 0 – Rm 3 with residence time of 1-3 weeks with higher predation and an upper RM 3- Rm 26 (residence 1 week) with a lower predation but different impacts due to selection off the spawning grounds?</w:t>
+        <w:t xml:space="preserve">I think that 1-3 weeks is reasonable for time spent within the “normal gauntlet” and another week for the “spawning ground gauntlet”. I am not really sure how to separate these. Maybe create two </w:t>
+      </w:r>
+      <w:proofErr w:type="spellStart"/>
+      <w:r>
+        <w:rPr>
+          <w:i/>
+          <w:iCs/>
+        </w:rPr>
+        <w:t>guantlets</w:t>
+      </w:r>
+      <w:proofErr w:type="spellEnd"/>
+      <w:r>
+        <w:rPr>
+          <w:i/>
+          <w:iCs/>
+        </w:rPr>
+        <w:t>? The lower gauntlet Rm 0 – Rm 3 with residence time of 1-3 weeks with higher predation and an upper RM 3- Rm 26 (residence 1 week) with a lower predation but different impacts due to selection off the spawning grounds?</w:t>
       </w:r>
     </w:p>
     <w:p>
@@ -8333,7 +8439,6 @@
           <w:i/>
           <w:iCs/>
         </w:rPr>
-        <w:lastRenderedPageBreak/>
         <w:t>4 weeks for entry to successful spawning.</w:t>
       </w:r>
     </w:p>
@@ -8344,7 +8449,16 @@
     </w:p>
     <w:p>
       <w:r>
-        <w:t>I agree that Chum is complicated. I'm tempted to run a separate model for them than for the two Chinook runs so we can play around with different gauntlet processes. I realize there is some temporal overlap between LocNis and Chum though so that may not make a ton of sense. </w:t>
+        <w:lastRenderedPageBreak/>
+        <w:t xml:space="preserve">I agree that Chum is complicated. I'm tempted to run a separate model for them than for the two Chinook runs so we can play around with different gauntlet processes. I realize there is some temporal overlap between </w:t>
+      </w:r>
+      <w:proofErr w:type="spellStart"/>
+      <w:r>
+        <w:t>LocNis</w:t>
+      </w:r>
+      <w:proofErr w:type="spellEnd"/>
+      <w:r>
+        <w:t xml:space="preserve"> and Chum though so that may not make a ton of sense. </w:t>
       </w:r>
     </w:p>
     <w:p>
@@ -8369,7 +8483,15 @@
     </w:p>
     <w:p>
       <w:r>
-        <w:t>If they are, I think it would be easy enough to subset the ones that "escape" gauntlet 1 so that some proportion spawned successfully and the ones left over still have to face gauntlet 2. In that case we would need to estimate what proportion of spawning happens below RM3 but you may have data for that from redd surveys?</w:t>
+        <w:t xml:space="preserve">If they are, I think it would be easy enough to subset the ones that "escape" gauntlet 1 so that some proportion spawned successfully and the ones left over still have to face gauntlet 2. In that case we would need to estimate what proportion of spawning happens below RM3 but you may have data for that from </w:t>
+      </w:r>
+      <w:proofErr w:type="spellStart"/>
+      <w:r>
+        <w:t>redd</w:t>
+      </w:r>
+      <w:proofErr w:type="spellEnd"/>
+      <w:r>
+        <w:t xml:space="preserve"> surveys?</w:t>
       </w:r>
     </w:p>
     <w:p>
@@ -8795,6 +8917,7 @@
   <w:style w:type="character" w:default="1" w:styleId="DefaultParagraphFont">
     <w:name w:val="Default Paragraph Font"/>
     <w:uiPriority w:val="1"/>
+    <w:semiHidden/>
     <w:unhideWhenUsed/>
   </w:style>
   <w:style w:type="table" w:default="1" w:styleId="TableNormal">

</xml_diff>

<commit_message>
updated with some initial thoughts about pinnipeds
</commit_message>
<xml_diff>
--- a/Data/Nisqually/Thoughts while sorting through Nisqually salmon data from Craig.docx
+++ b/Data/Nisqually/Thoughts while sorting through Nisqually salmon data from Craig.docx
@@ -8347,10 +8347,13 @@
       </w:r>
     </w:p>
     <w:p>
-      <w:r>
-        <w:t>------</w:t>
-      </w:r>
+      <w:pPr>
+        <w:pBdr>
+          <w:bottom w:val="single" w:sz="6" w:space="1" w:color="auto"/>
+        </w:pBdr>
+      </w:pPr>
     </w:p>
+    <w:p/>
     <w:p>
       <w:r>
         <w:t>Response from Craig Aug 6</w:t>
@@ -8444,12 +8447,12 @@
     </w:p>
     <w:p>
       <w:r>
+        <w:lastRenderedPageBreak/>
         <w:t>My response:</w:t>
       </w:r>
     </w:p>
     <w:p>
       <w:r>
-        <w:lastRenderedPageBreak/>
         <w:t xml:space="preserve">I agree that Chum is complicated. I'm tempted to run a separate model for them than for the two Chinook runs so we can play around with different gauntlet processes. I realize there is some temporal overlap between </w:t>
       </w:r>
       <w:proofErr w:type="spellStart"/>
@@ -8482,6 +8485,11 @@
       </w:r>
     </w:p>
     <w:p>
+      <w:pPr>
+        <w:pBdr>
+          <w:bottom w:val="single" w:sz="6" w:space="1" w:color="auto"/>
+        </w:pBdr>
+      </w:pPr>
       <w:r>
         <w:t xml:space="preserve">If they are, I think it would be easy enough to subset the ones that "escape" gauntlet 1 so that some proportion spawned successfully and the ones left over still have to face gauntlet 2. In that case we would need to estimate what proportion of spawning happens below RM3 but you may have data for that from </w:t>
       </w:r>
@@ -8495,13 +8503,40 @@
       </w:r>
     </w:p>
     <w:p>
-      <w:r>
-        <w:t>-----</w:t>
-      </w:r>
-      <w:r>
-        <w:t>-</w:t>
-      </w:r>
+      <w:pPr>
+        <w:pBdr>
+          <w:bottom w:val="single" w:sz="6" w:space="1" w:color="auto"/>
+        </w:pBdr>
+      </w:pPr>
     </w:p>
+    <w:p/>
+    <w:p>
+      <w:r>
+        <w:t>Thinking about the Pinniped Components</w:t>
+      </w:r>
+    </w:p>
+    <w:p>
+      <w:r>
+        <w:t xml:space="preserve">Jed expressed that </w:t>
+      </w:r>
+      <w:proofErr w:type="spellStart"/>
+      <w:r>
+        <w:t>Pv</w:t>
+      </w:r>
+      <w:proofErr w:type="spellEnd"/>
+      <w:r>
+        <w:t xml:space="preserve"> </w:t>
+      </w:r>
+      <w:proofErr w:type="spellStart"/>
+      <w:r>
+        <w:t>haulouts</w:t>
+      </w:r>
+      <w:proofErr w:type="spellEnd"/>
+      <w:r>
+        <w:t xml:space="preserve"> in/near Nisqually are pretty fractionated – lots of small ones not one or two big ones, so that might affect information spread.</w:t>
+      </w:r>
+    </w:p>
+    <w:p/>
     <w:p/>
     <w:sectPr>
       <w:pgSz w:w="12240" w:h="15840"/>

</xml_diff>

<commit_message>
more thoughts on pinniped take
</commit_message>
<xml_diff>
--- a/Data/Nisqually/Thoughts while sorting through Nisqually salmon data from Craig.docx
+++ b/Data/Nisqually/Thoughts while sorting through Nisqually salmon data from Craig.docx
@@ -8536,6 +8536,90 @@
         <w:t xml:space="preserve"> in/near Nisqually are pretty fractionated – lots of small ones not one or two big ones, so that might affect information spread.</w:t>
       </w:r>
     </w:p>
+    <w:p>
+      <w:r>
+        <w:t xml:space="preserve">Jed estimated 150-200 </w:t>
+      </w:r>
+      <w:proofErr w:type="spellStart"/>
+      <w:r>
+        <w:t>Pv</w:t>
+      </w:r>
+      <w:proofErr w:type="spellEnd"/>
+      <w:r>
+        <w:t xml:space="preserve"> at any one time. Others described up to 80+ sea lions on the barge at a time</w:t>
+      </w:r>
+      <w:r>
+        <w:t xml:space="preserve"> during incoming tide</w:t>
+      </w:r>
+      <w:r>
+        <w:t xml:space="preserve">. Mostly </w:t>
+      </w:r>
+      <w:proofErr w:type="spellStart"/>
+      <w:r>
+        <w:t>Zc</w:t>
+      </w:r>
+      <w:proofErr w:type="spellEnd"/>
+      <w:r>
+        <w:t xml:space="preserve"> with a few </w:t>
+      </w:r>
+      <w:proofErr w:type="spellStart"/>
+      <w:r>
+        <w:t>Ej</w:t>
+      </w:r>
+      <w:proofErr w:type="spellEnd"/>
+      <w:r>
+        <w:t xml:space="preserve">. </w:t>
+      </w:r>
+      <w:proofErr w:type="gramStart"/>
+      <w:r>
+        <w:t>So</w:t>
+      </w:r>
+      <w:proofErr w:type="gramEnd"/>
+      <w:r>
+        <w:t xml:space="preserve"> starting pinniped abundances might look like:</w:t>
+      </w:r>
+    </w:p>
+    <w:p>
+      <w:proofErr w:type="spellStart"/>
+      <w:r>
+        <w:t>Pv</w:t>
+      </w:r>
+      <w:proofErr w:type="spellEnd"/>
+      <w:r>
+        <w:t>: 150</w:t>
+      </w:r>
+    </w:p>
+    <w:p>
+      <w:proofErr w:type="spellStart"/>
+      <w:r>
+        <w:t>Ej</w:t>
+      </w:r>
+      <w:proofErr w:type="spellEnd"/>
+      <w:r>
+        <w:t>: 10</w:t>
+      </w:r>
+    </w:p>
+    <w:p>
+      <w:proofErr w:type="spellStart"/>
+      <w:r>
+        <w:t>Zc</w:t>
+      </w:r>
+      <w:proofErr w:type="spellEnd"/>
+      <w:r>
+        <w:t>: 80</w:t>
+      </w:r>
+    </w:p>
+    <w:p>
+      <w:r>
+        <w:t>I think baseline take might look like a low level of take on all fishery opener days. Ask about species specific rates/preferences?</w:t>
+      </w:r>
+    </w:p>
+    <w:p>
+      <w:r>
+        <w:t>The matrix should be: harvester presence on every fishery open day, efficiency difference between seals and sea lions? Are people shooting them on the barge – ergo all sea lions regardless of foraging decision are vulnerable? They all pretty much go to the gauntlet anyway so not a huge difference.</w:t>
+      </w:r>
+    </w:p>
+    <w:p/>
     <w:p/>
     <w:p/>
     <w:sectPr>

</xml_diff>

<commit_message>
data and management scenario tinkering after call with Craig
</commit_message>
<xml_diff>
--- a/Data/Nisqually/Thoughts while sorting through Nisqually salmon data from Craig.docx
+++ b/Data/Nisqually/Thoughts while sorting through Nisqually salmon data from Craig.docx
@@ -8568,15 +8568,7 @@
       </w:r>
       <w:proofErr w:type="spellEnd"/>
       <w:r>
-        <w:t xml:space="preserve">. </w:t>
-      </w:r>
-      <w:proofErr w:type="gramStart"/>
-      <w:r>
-        <w:t>So</w:t>
-      </w:r>
-      <w:proofErr w:type="gramEnd"/>
-      <w:r>
-        <w:t xml:space="preserve"> starting pinniped abundances might look like:</w:t>
+        <w:t>. So starting pinniped abundances might look like:</w:t>
       </w:r>
     </w:p>
     <w:p>
@@ -8619,8 +8611,104 @@
         <w:t>The matrix should be: harvester presence on every fishery open day, efficiency difference between seals and sea lions? Are people shooting them on the barge – ergo all sea lions regardless of foraging decision are vulnerable? They all pretty much go to the gauntlet anyway so not a huge difference.</w:t>
       </w:r>
     </w:p>
+    <w:p>
+      <w:r>
+        <w:br w:type="page"/>
+      </w:r>
+      <w:r>
+        <w:lastRenderedPageBreak/>
+        <w:t>Thinking about management scenarios</w:t>
+      </w:r>
+    </w:p>
+    <w:p>
+      <w:pPr>
+        <w:rPr>
+          <w:b/>
+          <w:bCs/>
+        </w:rPr>
+      </w:pPr>
+      <w:r>
+        <w:rPr>
+          <w:b/>
+          <w:bCs/>
+        </w:rPr>
+        <w:t>Base Run</w:t>
+      </w:r>
+    </w:p>
+    <w:p>
+      <w:r>
+        <w:t xml:space="preserve">Parameterized for current conditions. </w:t>
+      </w:r>
+    </w:p>
+    <w:p>
+      <w:r>
+        <w:t>Harbor seals: 150</w:t>
+      </w:r>
+    </w:p>
+    <w:p>
+      <w:r>
+        <w:t>California sea lions: 80</w:t>
+      </w:r>
+    </w:p>
+    <w:p>
+      <w:r>
+        <w:t>Steller sea lions: 10</w:t>
+      </w:r>
+    </w:p>
+    <w:p>
+      <w:r>
+        <w:t xml:space="preserve">Runs Tracked: Winter Chum, Green River Chinook, </w:t>
+      </w:r>
+      <w:proofErr w:type="spellStart"/>
+      <w:r>
+        <w:t>LocNis</w:t>
+      </w:r>
+      <w:proofErr w:type="spellEnd"/>
+      <w:r>
+        <w:t xml:space="preserve"> Chinook</w:t>
+      </w:r>
+    </w:p>
+    <w:p>
+      <w:r>
+        <w:t>Fisheries: GR Chinook, coho, chum</w:t>
+      </w:r>
+    </w:p>
+    <w:p>
+      <w:r>
+        <w:t>Vessels: 10-20ish</w:t>
+      </w:r>
+    </w:p>
+    <w:p>
+      <w:r>
+        <w:t>Pinniped Harvest: very low levels, informed by the NWIFC report of ~3 in the SPS region in 2021</w:t>
+      </w:r>
+    </w:p>
     <w:p/>
-    <w:p/>
+    <w:p>
+      <w:pPr>
+        <w:rPr>
+          <w:b/>
+          <w:bCs/>
+        </w:rPr>
+      </w:pPr>
+      <w:r>
+        <w:rPr>
+          <w:b/>
+          <w:bCs/>
+        </w:rPr>
+        <w:t>Boat-based Harvest</w:t>
+      </w:r>
+    </w:p>
+    <w:p>
+      <w:r>
+        <w:t>Assume that harvest via vessel during fisheries is given the go-ahead.</w:t>
+      </w:r>
+    </w:p>
+    <w:p>
+      <w:r>
+        <w:t xml:space="preserve">Pinniped Harvest: </w:t>
+      </w:r>
+    </w:p>
     <w:p/>
     <w:sectPr>
       <w:pgSz w:w="12240" w:h="15840"/>

</xml_diff>

<commit_message>
adding descriptions for fishery shenanigans
</commit_message>
<xml_diff>
--- a/Data/Nisqually/Thoughts while sorting through Nisqually salmon data from Craig.docx
+++ b/Data/Nisqually/Thoughts while sorting through Nisqually salmon data from Craig.docx
@@ -8512,6 +8512,34 @@
     <w:p/>
     <w:p>
       <w:r>
+        <w:t>Fishery data is in sheet “Chinook and Chum catches for Liz.xlsx” including boat counts and landings and effort. But we went back and decided on a more deliberate time frame for fishery data and that’s captured in “</w:t>
+      </w:r>
+      <w:r>
+        <w:t>Adjusted_Nisqually_Chinook_and_Chum_from_Craig_July2024 and August.xlsx"</w:t>
+      </w:r>
+      <w:r>
+        <w:t xml:space="preserve">. </w:t>
+      </w:r>
+    </w:p>
+    <w:p>
+      <w:r>
+        <w:t xml:space="preserve">Chum fishery is somewhere between 1-25 boats in any year, Chinook 10-20 estimated. </w:t>
+      </w:r>
+      <w:r>
+        <w:t>Average boats during chum 2014 – 2019 = 12. Average boats during Chinook/Coho is very rough estimate from Craig, about 14, 2017-2023.</w:t>
+      </w:r>
+    </w:p>
+    <w:p>
+      <w:pPr>
+        <w:pBdr>
+          <w:bottom w:val="single" w:sz="6" w:space="1" w:color="auto"/>
+        </w:pBdr>
+      </w:pPr>
+    </w:p>
+    <w:p/>
+    <w:p/>
+    <w:p>
+      <w:r>
         <w:t>Thinking about the Pinniped Components</w:t>
       </w:r>
     </w:p>
@@ -8603,6 +8631,7 @@
     </w:p>
     <w:p>
       <w:r>
+        <w:lastRenderedPageBreak/>
         <w:t>I think baseline take might look like a low level of take on all fishery opener days. Ask about species specific rates/preferences?</w:t>
       </w:r>
     </w:p>

</xml_diff>